<commit_message>
Added Lexer for Lexical Analysis
</commit_message>
<xml_diff>
--- a/Reference.docx
+++ b/Reference.docx
@@ -375,216 +375,10 @@
       </w:pPr>
       <w:r>
         <w:rPr>
-          <w:rFonts w:hint="cs"/>
-          <w:cs/>
-        </w:rPr>
-        <w:t xml:space="preserve">க </w:t>
-      </w:r>
-      <w:r>
-        <w:rPr>
-          <w:cs/>
-        </w:rPr>
-        <w:t>–</w:t>
-      </w:r>
-      <w:r>
-        <w:rPr>
-          <w:rFonts w:hint="cs"/>
-          <w:cs/>
-        </w:rPr>
-        <w:t xml:space="preserve"> </w:t>
-      </w:r>
-      <w:r>
-        <w:rPr>
           <w:rFonts w:ascii="Vijaya" w:hAnsi="Vijaya" w:cs="Vijaya"/>
           <w:cs/>
         </w:rPr>
         <w:t>பேச்சொலிகள்</w:t>
-      </w:r>
-    </w:p>
-    <w:p>
-      <w:pPr>
-        <w:pStyle w:val="ListParagraph"/>
-        <w:numPr>
-          <w:ilvl w:val="0"/>
-          <w:numId w:val="1"/>
-        </w:numPr>
-        <w:spacing w:after="0"/>
-        <w:rPr>
-          <w:rFonts w:ascii="Vijaya" w:hAnsi="Vijaya" w:cs="Vijaya"/>
-        </w:rPr>
-      </w:pPr>
-      <w:r>
-        <w:rPr>
-          <w:rFonts w:ascii="Vijaya" w:hAnsi="Vijaya" w:cs="Vijaya" w:hint="cs"/>
-          <w:cs/>
-        </w:rPr>
-        <w:t>சொல் முதலில் வந்தால் (</w:t>
-      </w:r>
-      <w:r>
-        <w:rPr>
-          <w:rFonts w:ascii="Vijaya" w:hAnsi="Vijaya" w:cs="Vijaya"/>
-        </w:rPr>
-        <w:t>ka)</w:t>
-      </w:r>
-    </w:p>
-    <w:p>
-      <w:pPr>
-        <w:spacing w:after="0"/>
-        <w:ind w:firstLine="720"/>
-        <w:rPr>
-          <w:rFonts w:ascii="Vijaya" w:hAnsi="Vijaya" w:cs="Vijaya"/>
-        </w:rPr>
-      </w:pPr>
-      <w:r>
-        <w:rPr>
-          <w:rFonts w:ascii="Vijaya" w:hAnsi="Vijaya" w:cs="Vijaya" w:hint="cs"/>
-          <w:cs/>
-        </w:rPr>
-        <w:t xml:space="preserve">கடல், காடு </w:t>
-      </w:r>
-    </w:p>
-    <w:p>
-      <w:pPr>
-        <w:pStyle w:val="ListParagraph"/>
-        <w:numPr>
-          <w:ilvl w:val="0"/>
-          <w:numId w:val="1"/>
-        </w:numPr>
-        <w:spacing w:after="0"/>
-        <w:rPr>
-          <w:rFonts w:ascii="Vijaya" w:hAnsi="Vijaya" w:cs="Vijaya"/>
-        </w:rPr>
-      </w:pPr>
-      <w:r>
-        <w:rPr>
-          <w:rFonts w:ascii="Vijaya" w:hAnsi="Vijaya" w:cs="Vijaya" w:hint="cs"/>
-          <w:cs/>
-        </w:rPr>
-        <w:t>சொல் நடுவில் இரட்டித்து வந்தால் (</w:t>
-      </w:r>
-      <w:r>
-        <w:rPr>
-          <w:rFonts w:ascii="Vijaya" w:hAnsi="Vijaya" w:cs="Vijaya"/>
-        </w:rPr>
-        <w:t>ka)</w:t>
-      </w:r>
-    </w:p>
-    <w:p>
-      <w:pPr>
-        <w:spacing w:after="0"/>
-        <w:ind w:firstLine="720"/>
-        <w:rPr>
-          <w:rFonts w:ascii="Vijaya" w:hAnsi="Vijaya" w:cs="Vijaya"/>
-        </w:rPr>
-      </w:pPr>
-      <w:r>
-        <w:rPr>
-          <w:rFonts w:ascii="Vijaya" w:hAnsi="Vijaya" w:cs="Vijaya" w:hint="cs"/>
-          <w:cs/>
-        </w:rPr>
-        <w:t>அக்கா, பக்கம்</w:t>
-      </w:r>
-    </w:p>
-    <w:p>
-      <w:pPr>
-        <w:pStyle w:val="ListParagraph"/>
-        <w:numPr>
-          <w:ilvl w:val="0"/>
-          <w:numId w:val="1"/>
-        </w:numPr>
-        <w:spacing w:after="0"/>
-        <w:rPr>
-          <w:rFonts w:ascii="Vijaya" w:hAnsi="Vijaya" w:cs="Vijaya"/>
-        </w:rPr>
-      </w:pPr>
-      <w:r>
-        <w:rPr>
-          <w:rFonts w:ascii="Vijaya" w:hAnsi="Vijaya" w:cs="Vijaya" w:hint="cs"/>
-          <w:cs/>
-        </w:rPr>
-        <w:t>சொல் நடுவில் இரு உயிர்களுக்கு இடையே வந்தால் (</w:t>
-      </w:r>
-      <w:r>
-        <w:rPr>
-          <w:rFonts w:ascii="Vijaya" w:hAnsi="Vijaya" w:cs="Vijaya" w:hint="cs"/>
-        </w:rPr>
-        <w:t>ha</w:t>
-      </w:r>
-      <w:r>
-        <w:rPr>
-          <w:rFonts w:ascii="Vijaya" w:hAnsi="Vijaya" w:cs="Vijaya" w:hint="cs"/>
-          <w:cs/>
-        </w:rPr>
-        <w:t>)</w:t>
-      </w:r>
-    </w:p>
-    <w:p>
-      <w:pPr>
-        <w:spacing w:after="0"/>
-        <w:ind w:firstLine="720"/>
-      </w:pPr>
-      <w:r>
-        <w:rPr>
-          <w:rFonts w:ascii="Vijaya" w:hAnsi="Vijaya" w:cs="Vijaya" w:hint="cs"/>
-          <w:cs/>
-        </w:rPr>
-        <w:t xml:space="preserve">பகல், பாகன் </w:t>
-      </w:r>
-    </w:p>
-    <w:p>
-      <w:pPr>
-        <w:pStyle w:val="ListParagraph"/>
-        <w:numPr>
-          <w:ilvl w:val="0"/>
-          <w:numId w:val="1"/>
-        </w:numPr>
-        <w:spacing w:after="0"/>
-        <w:rPr>
-          <w:rFonts w:ascii="Vijaya" w:hAnsi="Vijaya" w:cs="Vijaya"/>
-        </w:rPr>
-      </w:pPr>
-      <w:r>
-        <w:rPr>
-          <w:rFonts w:ascii="Vijaya" w:hAnsi="Vijaya" w:cs="Vijaya" w:hint="cs"/>
-          <w:cs/>
-        </w:rPr>
-        <w:t xml:space="preserve">மெல்லினத்துடன் </w:t>
-      </w:r>
-      <w:r>
-        <w:rPr>
-          <w:rFonts w:ascii="Vijaya" w:hAnsi="Vijaya" w:cs="Vijaya" w:hint="cs"/>
-          <w:cs/>
-        </w:rPr>
-        <w:t>வந்தால் (</w:t>
-      </w:r>
-      <w:r>
-        <w:rPr>
-          <w:rFonts w:ascii="Vijaya" w:hAnsi="Vijaya" w:cs="Vijaya" w:hint="cs"/>
-        </w:rPr>
-        <w:t>ga</w:t>
-      </w:r>
-      <w:r>
-        <w:rPr>
-          <w:rFonts w:ascii="Vijaya" w:hAnsi="Vijaya" w:cs="Vijaya" w:hint="cs"/>
-          <w:cs/>
-        </w:rPr>
-        <w:t>)</w:t>
-      </w:r>
-    </w:p>
-    <w:p>
-      <w:pPr>
-        <w:spacing w:after="0"/>
-        <w:ind w:firstLine="720"/>
-        <w:rPr>
-          <w:rFonts w:ascii="Vijaya" w:hAnsi="Vijaya" w:cs="Vijaya"/>
-        </w:rPr>
-      </w:pPr>
-      <w:r>
-        <w:rPr>
-          <w:rFonts w:ascii="Vijaya" w:hAnsi="Vijaya" w:cs="Vijaya" w:hint="cs"/>
-          <w:cs/>
-        </w:rPr>
-        <w:t xml:space="preserve">தங்கம், நுங்கு </w:t>
       </w:r>
     </w:p>
     <w:p>
@@ -762,7 +556,7 @@
           <w:p>
             <w:pPr>
               <w:rPr>
-                <w:rFonts w:ascii="Vijaya" w:hAnsi="Vijaya" w:cs="Vijaya" w:hint="cs"/>
+                <w:rFonts w:ascii="Vijaya" w:hAnsi="Vijaya" w:cs="Vijaya"/>
                 <w:cs/>
               </w:rPr>
             </w:pPr>
@@ -1028,7 +822,7 @@
           <w:p>
             <w:pPr>
               <w:rPr>
-                <w:rFonts w:ascii="Vijaya" w:hAnsi="Vijaya" w:cs="Vijaya" w:hint="cs"/>
+                <w:rFonts w:ascii="Vijaya" w:hAnsi="Vijaya" w:cs="Vijaya"/>
                 <w:cs/>
               </w:rPr>
             </w:pPr>
@@ -1073,7 +867,7 @@
           <w:p>
             <w:pPr>
               <w:rPr>
-                <w:rFonts w:ascii="Vijaya" w:hAnsi="Vijaya" w:cs="Vijaya" w:hint="cs"/>
+                <w:rFonts w:ascii="Vijaya" w:hAnsi="Vijaya" w:cs="Vijaya"/>
               </w:rPr>
             </w:pPr>
             <w:r>
@@ -1117,7 +911,7 @@
           <w:p>
             <w:pPr>
               <w:rPr>
-                <w:rFonts w:ascii="Vijaya" w:hAnsi="Vijaya" w:cs="Vijaya" w:hint="cs"/>
+                <w:rFonts w:ascii="Vijaya" w:hAnsi="Vijaya" w:cs="Vijaya"/>
               </w:rPr>
             </w:pPr>
             <w:r>
@@ -1141,7 +935,6 @@
                 <w:bCs/>
               </w:rPr>
             </w:pPr>
-            <w:proofErr w:type="spellStart"/>
             <w:r>
               <w:rPr>
                 <w:rFonts w:ascii="Vijaya" w:hAnsi="Vijaya" w:cs="Vijaya"/>
@@ -1156,22 +949,13 @@
                 <w:b/>
                 <w:bCs/>
               </w:rPr>
-              <w:t>a</w:t>
-            </w:r>
-            <w:proofErr w:type="spellEnd"/>
-            <w:r>
-              <w:rPr>
-                <w:rFonts w:ascii="Vijaya" w:hAnsi="Vijaya" w:cs="Vijaya" w:hint="cs"/>
-                <w:b/>
-                <w:bCs/>
-              </w:rPr>
-              <w:t xml:space="preserve"> </w:t>
-            </w:r>
-          </w:p>
-          <w:p>
-            <w:pPr>
-              <w:rPr>
-                <w:rFonts w:ascii="Vijaya" w:hAnsi="Vijaya" w:cs="Vijaya" w:hint="cs"/>
+              <w:t xml:space="preserve">a </w:t>
+            </w:r>
+          </w:p>
+          <w:p>
+            <w:pPr>
+              <w:rPr>
+                <w:rFonts w:ascii="Vijaya" w:hAnsi="Vijaya" w:cs="Vijaya"/>
               </w:rPr>
             </w:pPr>
             <w:r>
@@ -1221,7 +1005,6 @@
                 <w:bCs/>
               </w:rPr>
             </w:pPr>
-            <w:proofErr w:type="spellStart"/>
             <w:r>
               <w:rPr>
                 <w:rFonts w:ascii="Vijaya" w:hAnsi="Vijaya" w:cs="Vijaya"/>
@@ -1230,12 +1013,11 @@
               </w:rPr>
               <w:t>Tha</w:t>
             </w:r>
-            <w:proofErr w:type="spellEnd"/>
-          </w:p>
-          <w:p>
-            <w:pPr>
-              <w:rPr>
-                <w:rFonts w:ascii="Vijaya" w:hAnsi="Vijaya" w:cs="Vijaya" w:hint="cs"/>
+          </w:p>
+          <w:p>
+            <w:pPr>
+              <w:rPr>
+                <w:rFonts w:ascii="Vijaya" w:hAnsi="Vijaya" w:cs="Vijaya"/>
                 <w:cs/>
               </w:rPr>
             </w:pPr>
@@ -1260,7 +1042,6 @@
                 <w:bCs/>
               </w:rPr>
             </w:pPr>
-            <w:proofErr w:type="spellStart"/>
             <w:r>
               <w:rPr>
                 <w:rFonts w:ascii="Vijaya" w:hAnsi="Vijaya" w:cs="Vijaya"/>
@@ -1275,22 +1056,13 @@
                 <w:b/>
                 <w:bCs/>
               </w:rPr>
-              <w:t>ha</w:t>
-            </w:r>
-            <w:proofErr w:type="spellEnd"/>
-            <w:r>
-              <w:rPr>
-                <w:rFonts w:ascii="Vijaya" w:hAnsi="Vijaya" w:cs="Vijaya" w:hint="cs"/>
-                <w:b/>
-                <w:bCs/>
-              </w:rPr>
-              <w:t xml:space="preserve"> </w:t>
-            </w:r>
-          </w:p>
-          <w:p>
-            <w:pPr>
-              <w:rPr>
-                <w:rFonts w:ascii="Vijaya" w:hAnsi="Vijaya" w:cs="Vijaya" w:hint="cs"/>
+              <w:t xml:space="preserve">ha </w:t>
+            </w:r>
+          </w:p>
+          <w:p>
+            <w:pPr>
+              <w:rPr>
+                <w:rFonts w:ascii="Vijaya" w:hAnsi="Vijaya" w:cs="Vijaya"/>
               </w:rPr>
             </w:pPr>
             <w:r>
@@ -1314,7 +1086,6 @@
                 <w:bCs/>
               </w:rPr>
             </w:pPr>
-            <w:proofErr w:type="spellStart"/>
             <w:r>
               <w:rPr>
                 <w:rFonts w:ascii="Vijaya" w:hAnsi="Vijaya" w:cs="Vijaya"/>
@@ -1329,22 +1100,13 @@
                 <w:b/>
                 <w:bCs/>
               </w:rPr>
-              <w:t>ha</w:t>
-            </w:r>
-            <w:proofErr w:type="spellEnd"/>
-            <w:r>
-              <w:rPr>
-                <w:rFonts w:ascii="Vijaya" w:hAnsi="Vijaya" w:cs="Vijaya" w:hint="cs"/>
-                <w:b/>
-                <w:bCs/>
-              </w:rPr>
-              <w:t xml:space="preserve"> </w:t>
-            </w:r>
-          </w:p>
-          <w:p>
-            <w:pPr>
-              <w:rPr>
-                <w:rFonts w:ascii="Vijaya" w:hAnsi="Vijaya" w:cs="Vijaya" w:hint="cs"/>
+              <w:t xml:space="preserve">ha </w:t>
+            </w:r>
+          </w:p>
+          <w:p>
+            <w:pPr>
+              <w:rPr>
+                <w:rFonts w:ascii="Vijaya" w:hAnsi="Vijaya" w:cs="Vijaya"/>
               </w:rPr>
             </w:pPr>
             <w:r>
@@ -1394,7 +1156,6 @@
               </w:rPr>
               <w:t>)</w:t>
             </w:r>
-            <w:proofErr w:type="spellStart"/>
             <w:r>
               <w:rPr>
                 <w:rFonts w:ascii="Vijaya" w:hAnsi="Vijaya" w:cs="Vijaya" w:hint="cs"/>
@@ -1403,12 +1164,11 @@
               </w:rPr>
               <w:t>Dha</w:t>
             </w:r>
-            <w:proofErr w:type="spellEnd"/>
-          </w:p>
-          <w:p>
-            <w:pPr>
-              <w:rPr>
-                <w:rFonts w:ascii="Vijaya" w:hAnsi="Vijaya" w:cs="Vijaya" w:hint="cs"/>
+          </w:p>
+          <w:p>
+            <w:pPr>
+              <w:rPr>
+                <w:rFonts w:ascii="Vijaya" w:hAnsi="Vijaya" w:cs="Vijaya"/>
                 <w:cs/>
               </w:rPr>
             </w:pPr>
@@ -1471,7 +1231,7 @@
           <w:p>
             <w:pPr>
               <w:rPr>
-                <w:rFonts w:ascii="Vijaya" w:hAnsi="Vijaya" w:cs="Vijaya" w:hint="cs"/>
+                <w:rFonts w:ascii="Vijaya" w:hAnsi="Vijaya" w:cs="Vijaya"/>
                 <w:cs/>
               </w:rPr>
             </w:pPr>
@@ -1508,7 +1268,7 @@
           <w:p>
             <w:pPr>
               <w:rPr>
-                <w:rFonts w:ascii="Vijaya" w:hAnsi="Vijaya" w:cs="Vijaya" w:hint="cs"/>
+                <w:rFonts w:ascii="Vijaya" w:hAnsi="Vijaya" w:cs="Vijaya"/>
               </w:rPr>
             </w:pPr>
             <w:r>
@@ -1552,7 +1312,7 @@
           <w:p>
             <w:pPr>
               <w:rPr>
-                <w:rFonts w:ascii="Vijaya" w:hAnsi="Vijaya" w:cs="Vijaya" w:hint="cs"/>
+                <w:rFonts w:ascii="Vijaya" w:hAnsi="Vijaya" w:cs="Vijaya"/>
               </w:rPr>
             </w:pPr>
             <w:r>
@@ -1602,29 +1362,19 @@
               </w:rPr>
               <w:t>)</w:t>
             </w:r>
-            <w:proofErr w:type="spellStart"/>
-            <w:r>
-              <w:rPr>
-                <w:rFonts w:ascii="Vijaya" w:hAnsi="Vijaya" w:cs="Vijaya" w:hint="cs"/>
-                <w:b/>
-                <w:bCs/>
-              </w:rPr>
-              <w:t>Bha</w:t>
-            </w:r>
-            <w:proofErr w:type="spellEnd"/>
-            <w:r>
-              <w:rPr>
-                <w:rFonts w:ascii="Vijaya" w:hAnsi="Vijaya" w:cs="Vijaya" w:hint="cs"/>
-                <w:b/>
-                <w:bCs/>
-              </w:rPr>
-              <w:t xml:space="preserve"> </w:t>
-            </w:r>
-          </w:p>
-          <w:p>
-            <w:pPr>
-              <w:rPr>
-                <w:rFonts w:ascii="Vijaya" w:hAnsi="Vijaya" w:cs="Vijaya" w:hint="cs"/>
+            <w:r>
+              <w:rPr>
+                <w:rFonts w:ascii="Vijaya" w:hAnsi="Vijaya" w:cs="Vijaya" w:hint="cs"/>
+                <w:b/>
+                <w:bCs/>
+              </w:rPr>
+              <w:t xml:space="preserve">Bha </w:t>
+            </w:r>
+          </w:p>
+          <w:p>
+            <w:pPr>
+              <w:rPr>
+                <w:rFonts w:ascii="Vijaya" w:hAnsi="Vijaya" w:cs="Vijaya"/>
               </w:rPr>
             </w:pPr>
             <w:r>

</xml_diff>